<commit_message>
Docs: add 'Recursion Dynamics Labs' affiliation to all manuscripts
</commit_message>
<xml_diff>
--- a/docs/book/appendices/E_Controller_Dimension_Supplement.docx
+++ b/docs/book/appendices/E_Controller_Dimension_Supplement.docx
@@ -2578,19 +2578,19 @@
         <w:rPr>
           <w:i/>
         </w:rPr>
-        <w:t xml:space="preserve">For perfect closure without a separate controller, we would require</w:t>
-      </w:r>
-      <w:r>
-        <w:rPr>
-          <w:i/>
-        </w:rPr>
-        <w:t xml:space="preserve"> </w:t>
-      </w:r>
-      <w:r>
-        <w:rPr>
-          <w:i/>
-        </w:rPr>
-        <w:t xml:space="preserve">$\Theta{\text{net}} =</w:t>
+        <w:t xml:space="preserve">For perfect closure without a separate controller, we would</w:t>
+      </w:r>
+      <w:r>
+        <w:rPr>
+          <w:i/>
+        </w:rPr>
+        <w:t xml:space="preserve"> </w:t>
+      </w:r>
+      <w:r>
+        <w:rPr>
+          <w:i/>
+        </w:rPr>
+        <w:t xml:space="preserve">require $\Theta{\text{net}} =</w:t>
       </w:r>
       <w:r>
         <w:rPr>
@@ -10181,13 +10181,13 @@
         <w:t xml:space="preserve"> </w:t>
       </w:r>
       <w:r>
-        <w:t xml:space="preserve">a state $m\rangle$ indicating how many</w:t>
-      </w:r>
-      <w:r>
-        <w:t xml:space="preserve"> </w:t>
-      </w:r>
-      <w:r>
-        <w:t xml:space="preserve">observations have been</w:t>
+        <w:t xml:space="preserve">a state $m\rangle$ indicating how many observations</w:t>
+      </w:r>
+      <w:r>
+        <w:t xml:space="preserve"> </w:t>
+      </w:r>
+      <w:r>
+        <w:t xml:space="preserve">have been</w:t>
       </w:r>
       <w:r>
         <w:t xml:space="preserve"> </w:t>
@@ -10205,43 +10205,43 @@
         <w:t xml:space="preserve"> </w:t>
       </w:r>
       <w:r>
-        <w:t xml:space="preserve">(like memory of distinct events).</w:t>
-      </w:r>
-      <w:r>
-        <w:t xml:space="preserve"> </w:t>
-      </w:r>
-      <w:r>
-        <w:t xml:space="preserve">As the recursion proceeds, $m$ might increment. By 13D, let’s say the</w:t>
-      </w:r>
-      <w:r>
-        <w:t xml:space="preserve"> </w:t>
-      </w:r>
-      <w:r>
-        <w:t xml:space="preserve">observer’s state is $m_f\rangle$. Now 0D’s</w:t>
-      </w:r>
-      <w:r>
-        <w:t xml:space="preserve"> </w:t>
-      </w:r>
-      <w:r>
-        <w:t xml:space="preserve">observer state was $m_i\rangle$. For true</w:t>
-      </w:r>
-      <w:r>
-        <w:t xml:space="preserve"> </w:t>
-      </w:r>
-      <w:r>
-        <w:t xml:space="preserve">closure, we require $m_f\rangle$ corresponds</w:t>
-      </w:r>
-      <w:r>
-        <w:t xml:space="preserve"> </w:t>
-      </w:r>
-      <w:r>
-        <w:t xml:space="preserve">to $m_i\rangle$ (perhaps $m_f = m_i$ in</w:t>
-      </w:r>
-      <w:r>
-        <w:t xml:space="preserve"> </w:t>
-      </w:r>
-      <w:r>
-        <w:t xml:space="preserve">modulo sense). The controller would facilitate this by an operation</w:t>
+        <w:t xml:space="preserve">(like memory of distinct events). As the</w:t>
+      </w:r>
+      <w:r>
+        <w:t xml:space="preserve"> </w:t>
+      </w:r>
+      <w:r>
+        <w:t xml:space="preserve">recursion proceeds, $m$ might increment. By 13D, let’s say the</w:t>
+      </w:r>
+      <w:r>
+        <w:t xml:space="preserve"> </w:t>
+      </w:r>
+      <w:r>
+        <w:t xml:space="preserve">observer’s state is $m_f\rangle$. Now 0D’s observer</w:t>
+      </w:r>
+      <w:r>
+        <w:t xml:space="preserve"> </w:t>
+      </w:r>
+      <w:r>
+        <w:t xml:space="preserve">state was $m_i\rangle$. For true closure, we require</w:t>
+      </w:r>
+      <w:r>
+        <w:t xml:space="preserve"> </w:t>
+      </w:r>
+      <w:r>
+        <w:t xml:space="preserve">$m_f\rangle$ corresponds to</w:t>
+      </w:r>
+      <w:r>
+        <w:t xml:space="preserve"> </w:t>
+      </w:r>
+      <w:r>
+        <w:t xml:space="preserve">$m_i\rangle$ (perhaps $m_f = m_i$ in modulo</w:t>
+      </w:r>
+      <w:r>
+        <w:t xml:space="preserve"> </w:t>
+      </w:r>
+      <w:r>
+        <w:t xml:space="preserve">sense). The controller would facilitate this by an operation</w:t>
       </w:r>
       <w:r>
         <w:t xml:space="preserve"> </w:t>
@@ -10253,13 +10253,13 @@
         <w:t xml:space="preserve"> </w:t>
       </w:r>
       <w:r>
-        <w:t xml:space="preserve">m_i\rangle$. If $m_f - m_i =</w:t>
-      </w:r>
-      <w:r>
-        <w:t xml:space="preserve"> </w:t>
-      </w:r>
-      <w:r>
-        <w:t xml:space="preserve">\ell$, the controller action could be conceptualized as</w:t>
+        <w:t xml:space="preserve">m_i\rangle$. If $m_f - m_i = \ell$,</w:t>
+      </w:r>
+      <w:r>
+        <w:t xml:space="preserve"> </w:t>
+      </w:r>
+      <w:r>
+        <w:t xml:space="preserve">the controller action could be conceptualized as</w:t>
       </w:r>
       <w:r>
         <w:t xml:space="preserve"> </w:t>

</xml_diff>